<commit_message>
add app slider detail
</commit_message>
<xml_diff>
--- a/docs/Jibres Mobile App/JibresApp-v1.0.docx
+++ b/docs/Jibres Mobile App/JibresApp-v1.0.docx
@@ -5,15 +5,11 @@
     <w:p>
       <w:pPr>
         <w:pStyle w:val="Title"/>
-        <w:rPr>
-          <w:color w:val="806000" w:themeColor="accent4" w:themeShade="80"/>
-        </w:rPr>
       </w:pPr>
       <w:sdt>
         <w:sdtPr>
           <w:rPr>
             <w:rFonts w:hint="cs"/>
-            <w:color w:val="806000" w:themeColor="accent4" w:themeShade="80"/>
             <w:rtl/>
           </w:rPr>
           <w:alias w:val="Title"/>
@@ -25,18 +21,17 @@
           <w:dataBinding w:prefixMappings="xmlns:ns0='http://purl.org/dc/elements/1.1/' xmlns:ns1='http://schemas.openxmlformats.org/package/2006/metadata/core-properties' " w:xpath="/ns1:coreProperties[1]/ns0:title[1]" w:storeItemID="{6C3C8BC8-F283-45AE-878A-BAB7291924A1}"/>
           <w:text/>
         </w:sdtPr>
+        <w:sdtEndPr/>
         <w:sdtContent>
           <w:r>
             <w:rPr>
               <w:rFonts w:hint="cs"/>
-              <w:color w:val="806000" w:themeColor="accent4" w:themeShade="80"/>
               <w:rtl/>
             </w:rPr>
             <w:t xml:space="preserve">شرح </w:t>
           </w:r>
           <w:r>
             <w:rPr>
-              <w:color w:val="806000" w:themeColor="accent4" w:themeShade="80"/>
               <w:rtl/>
             </w:rPr>
             <w:t>اپل</w:t>
@@ -44,7 +39,6 @@
           <w:r>
             <w:rPr>
               <w:rFonts w:hint="cs"/>
-              <w:color w:val="806000" w:themeColor="accent4" w:themeShade="80"/>
               <w:rtl/>
             </w:rPr>
             <w:t>ی</w:t>
@@ -52,7 +46,6 @@
           <w:r>
             <w:rPr>
               <w:rFonts w:hint="eastAsia"/>
-              <w:color w:val="806000" w:themeColor="accent4" w:themeShade="80"/>
               <w:rtl/>
             </w:rPr>
             <w:t>ک</w:t>
@@ -60,7 +53,6 @@
           <w:r>
             <w:rPr>
               <w:rFonts w:hint="cs"/>
-              <w:color w:val="806000" w:themeColor="accent4" w:themeShade="80"/>
               <w:rtl/>
             </w:rPr>
             <w:t>ی</w:t>
@@ -68,14 +60,12 @@
           <w:r>
             <w:rPr>
               <w:rFonts w:hint="eastAsia"/>
-              <w:color w:val="806000" w:themeColor="accent4" w:themeShade="80"/>
               <w:rtl/>
             </w:rPr>
             <w:t>شن</w:t>
           </w:r>
           <w:r>
             <w:rPr>
-              <w:color w:val="806000" w:themeColor="accent4" w:themeShade="80"/>
               <w:rtl/>
             </w:rPr>
             <w:t xml:space="preserve"> ج</w:t>
@@ -83,7 +73,6 @@
           <w:r>
             <w:rPr>
               <w:rFonts w:hint="cs"/>
-              <w:color w:val="806000" w:themeColor="accent4" w:themeShade="80"/>
               <w:rtl/>
             </w:rPr>
             <w:t>ی</w:t>
@@ -91,7 +80,6 @@
           <w:r>
             <w:rPr>
               <w:rFonts w:hint="eastAsia"/>
-              <w:color w:val="806000" w:themeColor="accent4" w:themeShade="80"/>
               <w:rtl/>
             </w:rPr>
             <w:t>برس</w:t>
@@ -146,7 +134,6 @@
       <w:pPr>
         <w:pStyle w:val="Matn"/>
         <w:rPr>
-          <w:rFonts w:hint="cs"/>
           <w:rtl/>
         </w:rPr>
       </w:pPr>
@@ -347,6 +334,11 @@
     <w:sdt>
       <w:sdtPr>
         <w:rPr>
+          <w:rFonts w:asciiTheme="minorHAnsi" w:eastAsiaTheme="minorHAnsi" w:hAnsiTheme="minorHAnsi"/>
+          <w:b w:val="0"/>
+          <w:bCs w:val="0"/>
+          <w:sz w:val="22"/>
+          <w:szCs w:val="22"/>
           <w:rtl/>
         </w:rPr>
         <w:id w:val="-1355189917"/>
@@ -357,10 +349,7 @@
       </w:sdtPr>
       <w:sdtEndPr>
         <w:rPr>
-          <w:rFonts w:asciiTheme="minorHAnsi" w:eastAsiaTheme="minorHAnsi" w:hAnsiTheme="minorHAnsi"/>
           <w:noProof/>
-          <w:sz w:val="22"/>
-          <w:szCs w:val="22"/>
         </w:rPr>
       </w:sdtEndPr>
       <w:sdtContent>
@@ -401,209 +390,153 @@
           <w:r>
             <w:fldChar w:fldCharType="separate"/>
           </w:r>
-          <w:bookmarkStart w:id="0" w:name="_GoBack"/>
-          <w:bookmarkEnd w:id="0"/>
-          <w:r>
-            <w:rPr>
-              <w:rStyle w:val="Hyperlink"/>
-              <w:noProof/>
-            </w:rPr>
-            <w:fldChar w:fldCharType="begin"/>
-          </w:r>
-          <w:r>
-            <w:rPr>
-              <w:rStyle w:val="Hyperlink"/>
-              <w:noProof/>
-              <w:rtl/>
-            </w:rPr>
-            <w:instrText xml:space="preserve"> </w:instrText>
-          </w:r>
-          <w:r>
-            <w:rPr>
-              <w:noProof/>
-            </w:rPr>
-            <w:instrText>HYPERLINK \l "_Toc7575228</w:instrText>
-          </w:r>
-          <w:r>
-            <w:rPr>
-              <w:noProof/>
-              <w:rtl/>
-            </w:rPr>
-            <w:instrText>"</w:instrText>
-          </w:r>
-          <w:r>
-            <w:rPr>
-              <w:rStyle w:val="Hyperlink"/>
-              <w:noProof/>
-              <w:rtl/>
-            </w:rPr>
-            <w:instrText xml:space="preserve"> </w:instrText>
-          </w:r>
-          <w:r>
-            <w:rPr>
-              <w:rStyle w:val="Hyperlink"/>
-              <w:noProof/>
-            </w:rPr>
-          </w:r>
-          <w:r>
-            <w:rPr>
-              <w:rStyle w:val="Hyperlink"/>
-              <w:noProof/>
-            </w:rPr>
-            <w:fldChar w:fldCharType="separate"/>
-          </w:r>
-          <w:r>
-            <w:rPr>
-              <w:rStyle w:val="Hyperlink"/>
-              <w:noProof/>
-              <w:rtl/>
-            </w:rPr>
-            <w:t>صفحه اسپلش - نما</w:t>
-          </w:r>
-          <w:r>
-            <w:rPr>
-              <w:rStyle w:val="Hyperlink"/>
-              <w:rFonts w:hint="cs"/>
-              <w:noProof/>
-              <w:rtl/>
-            </w:rPr>
-            <w:t>ی</w:t>
-          </w:r>
-          <w:r>
-            <w:rPr>
-              <w:rStyle w:val="Hyperlink"/>
-              <w:rFonts w:hint="eastAsia"/>
-              <w:noProof/>
-              <w:rtl/>
-            </w:rPr>
-            <w:t>ش</w:t>
-          </w:r>
-          <w:r>
-            <w:rPr>
-              <w:rStyle w:val="Hyperlink"/>
-              <w:noProof/>
-              <w:rtl/>
-            </w:rPr>
-            <w:t xml:space="preserve"> وض</w:t>
-          </w:r>
-          <w:r>
-            <w:rPr>
-              <w:rStyle w:val="Hyperlink"/>
-              <w:rFonts w:hint="cs"/>
-              <w:noProof/>
-              <w:rtl/>
-            </w:rPr>
-            <w:t>ی</w:t>
-          </w:r>
-          <w:r>
-            <w:rPr>
-              <w:rStyle w:val="Hyperlink"/>
-              <w:rFonts w:hint="eastAsia"/>
-              <w:noProof/>
-              <w:rtl/>
-            </w:rPr>
-            <w:t>عت</w:t>
-          </w:r>
-          <w:r>
-            <w:rPr>
-              <w:rStyle w:val="Hyperlink"/>
-              <w:noProof/>
-              <w:rtl/>
-            </w:rPr>
-            <w:t xml:space="preserve"> و اطلاعات اپ</w:t>
-          </w:r>
-          <w:r>
-            <w:rPr>
-              <w:noProof/>
-              <w:webHidden/>
-              <w:rtl/>
-            </w:rPr>
-            <w:tab/>
-          </w:r>
-          <w:r>
-            <w:rPr>
-              <w:noProof/>
-              <w:webHidden/>
-              <w:rtl/>
-            </w:rPr>
-            <w:fldChar w:fldCharType="begin"/>
-          </w:r>
-          <w:r>
-            <w:rPr>
-              <w:noProof/>
-              <w:webHidden/>
-              <w:rtl/>
-            </w:rPr>
-            <w:instrText xml:space="preserve"> </w:instrText>
-          </w:r>
-          <w:r>
-            <w:rPr>
-              <w:noProof/>
-              <w:webHidden/>
-            </w:rPr>
-            <w:instrText>PAGEREF</w:instrText>
-          </w:r>
-          <w:r>
-            <w:rPr>
-              <w:noProof/>
-              <w:webHidden/>
-              <w:rtl/>
-            </w:rPr>
-            <w:instrText xml:space="preserve"> _</w:instrText>
-          </w:r>
-          <w:r>
-            <w:rPr>
-              <w:noProof/>
-              <w:webHidden/>
-            </w:rPr>
-            <w:instrText>Toc7575228 \h</w:instrText>
-          </w:r>
-          <w:r>
-            <w:rPr>
-              <w:noProof/>
-              <w:webHidden/>
-              <w:rtl/>
-            </w:rPr>
-            <w:instrText xml:space="preserve"> </w:instrText>
-          </w:r>
-          <w:r>
-            <w:rPr>
-              <w:noProof/>
-              <w:webHidden/>
-              <w:rtl/>
-            </w:rPr>
-          </w:r>
-          <w:r>
-            <w:rPr>
-              <w:noProof/>
-              <w:webHidden/>
-              <w:rtl/>
-            </w:rPr>
-            <w:fldChar w:fldCharType="separate"/>
-          </w:r>
-          <w:r>
-            <w:rPr>
-              <w:noProof/>
-              <w:webHidden/>
-              <w:rtl/>
-            </w:rPr>
-            <w:t>3</w:t>
-          </w:r>
-          <w:r>
-            <w:rPr>
-              <w:noProof/>
-              <w:webHidden/>
-              <w:rtl/>
-            </w:rPr>
-            <w:fldChar w:fldCharType="end"/>
-          </w:r>
-          <w:r>
-            <w:rPr>
-              <w:rStyle w:val="Hyperlink"/>
-              <w:noProof/>
-            </w:rPr>
-            <w:fldChar w:fldCharType="end"/>
-          </w:r>
+          <w:hyperlink w:anchor="_Toc7575228" w:history="1">
+            <w:r>
+              <w:rPr>
+                <w:rStyle w:val="Hyperlink"/>
+                <w:noProof/>
+                <w:rtl/>
+              </w:rPr>
+              <w:t>صفحه اسپلش - نما</w:t>
+            </w:r>
+            <w:r>
+              <w:rPr>
+                <w:rStyle w:val="Hyperlink"/>
+                <w:rFonts w:hint="cs"/>
+                <w:noProof/>
+                <w:rtl/>
+              </w:rPr>
+              <w:t>ی</w:t>
+            </w:r>
+            <w:r>
+              <w:rPr>
+                <w:rStyle w:val="Hyperlink"/>
+                <w:rFonts w:hint="eastAsia"/>
+                <w:noProof/>
+                <w:rtl/>
+              </w:rPr>
+              <w:t>ش</w:t>
+            </w:r>
+            <w:r>
+              <w:rPr>
+                <w:rStyle w:val="Hyperlink"/>
+                <w:noProof/>
+                <w:rtl/>
+              </w:rPr>
+              <w:t xml:space="preserve"> وض</w:t>
+            </w:r>
+            <w:r>
+              <w:rPr>
+                <w:rStyle w:val="Hyperlink"/>
+                <w:rFonts w:hint="cs"/>
+                <w:noProof/>
+                <w:rtl/>
+              </w:rPr>
+              <w:t>ی</w:t>
+            </w:r>
+            <w:r>
+              <w:rPr>
+                <w:rStyle w:val="Hyperlink"/>
+                <w:rFonts w:hint="eastAsia"/>
+                <w:noProof/>
+                <w:rtl/>
+              </w:rPr>
+              <w:t>عت</w:t>
+            </w:r>
+            <w:r>
+              <w:rPr>
+                <w:rStyle w:val="Hyperlink"/>
+                <w:noProof/>
+                <w:rtl/>
+              </w:rPr>
+              <w:t xml:space="preserve"> و اطلاعات اپ</w:t>
+            </w:r>
+            <w:r>
+              <w:rPr>
+                <w:noProof/>
+                <w:webHidden/>
+                <w:rtl/>
+              </w:rPr>
+              <w:tab/>
+            </w:r>
+            <w:r>
+              <w:rPr>
+                <w:noProof/>
+                <w:webHidden/>
+                <w:rtl/>
+              </w:rPr>
+              <w:fldChar w:fldCharType="begin"/>
+            </w:r>
+            <w:r>
+              <w:rPr>
+                <w:noProof/>
+                <w:webHidden/>
+                <w:rtl/>
+              </w:rPr>
+              <w:instrText xml:space="preserve"> </w:instrText>
+            </w:r>
+            <w:r>
+              <w:rPr>
+                <w:noProof/>
+                <w:webHidden/>
+              </w:rPr>
+              <w:instrText>PAGEREF</w:instrText>
+            </w:r>
+            <w:r>
+              <w:rPr>
+                <w:noProof/>
+                <w:webHidden/>
+                <w:rtl/>
+              </w:rPr>
+              <w:instrText xml:space="preserve"> _</w:instrText>
+            </w:r>
+            <w:r>
+              <w:rPr>
+                <w:noProof/>
+                <w:webHidden/>
+              </w:rPr>
+              <w:instrText>Toc7575228 \h</w:instrText>
+            </w:r>
+            <w:r>
+              <w:rPr>
+                <w:noProof/>
+                <w:webHidden/>
+                <w:rtl/>
+              </w:rPr>
+              <w:instrText xml:space="preserve"> </w:instrText>
+            </w:r>
+            <w:r>
+              <w:rPr>
+                <w:noProof/>
+                <w:webHidden/>
+                <w:rtl/>
+              </w:rPr>
+            </w:r>
+            <w:r>
+              <w:rPr>
+                <w:noProof/>
+                <w:webHidden/>
+                <w:rtl/>
+              </w:rPr>
+              <w:fldChar w:fldCharType="separate"/>
+            </w:r>
+            <w:r>
+              <w:rPr>
+                <w:noProof/>
+                <w:webHidden/>
+                <w:rtl/>
+              </w:rPr>
+              <w:t>3</w:t>
+            </w:r>
+            <w:r>
+              <w:rPr>
+                <w:noProof/>
+                <w:webHidden/>
+                <w:rtl/>
+              </w:rPr>
+              <w:fldChar w:fldCharType="end"/>
+            </w:r>
+          </w:hyperlink>
         </w:p>
         <w:p>
           <w:pPr>
@@ -4026,7 +3959,7 @@
           <w:rtl/>
         </w:rPr>
       </w:pPr>
-      <w:bookmarkStart w:id="1" w:name="_Toc7575228"/>
+      <w:bookmarkStart w:id="0" w:name="_Toc7575228"/>
       <w:r>
         <w:rPr>
           <w:rFonts w:hint="cs"/>
@@ -4076,6 +4009,73 @@
           <w:rtl/>
         </w:rPr>
         <w:t>وضیعت و اطلاعات اپ</w:t>
+      </w:r>
+      <w:bookmarkEnd w:id="0"/>
+    </w:p>
+    <w:p>
+      <w:pPr>
+        <w:pStyle w:val="Matn"/>
+        <w:rPr>
+          <w:rtl/>
+        </w:rPr>
+      </w:pPr>
+      <w:r>
+        <w:rPr>
+          <w:rFonts w:hint="cs"/>
+          <w:rtl/>
+        </w:rPr>
+        <w:t xml:space="preserve">بررسی‌های اولیه در صفحه </w:t>
+      </w:r>
+      <w:r>
+        <w:rPr>
+          <w:rFonts w:hint="cs"/>
+          <w:rtl/>
+        </w:rPr>
+        <w:t>اسپلش</w:t>
+      </w:r>
+      <w:r>
+        <w:rPr>
+          <w:rFonts w:hint="cs"/>
+          <w:rtl/>
+        </w:rPr>
+        <w:t xml:space="preserve"> انجام خواهد شد.</w:t>
+      </w:r>
+      <w:r>
+        <w:rPr>
+          <w:rFonts w:hint="cs"/>
+          <w:rtl/>
+        </w:rPr>
+        <w:t xml:space="preserve"> فرآیندهای اصلی انجام شده در صفحه اول به شرح زیر</w:t>
+      </w:r>
+      <w:r>
+        <w:rPr>
+          <w:rFonts w:hint="cs"/>
+          <w:rtl/>
+        </w:rPr>
+        <w:t xml:space="preserve"> است</w:t>
+      </w:r>
+      <w:r>
+        <w:rPr>
+          <w:rFonts w:hint="cs"/>
+          <w:rtl/>
+        </w:rPr>
+        <w:t>.</w:t>
+      </w:r>
+    </w:p>
+    <w:p>
+      <w:pPr>
+        <w:pStyle w:val="Heading3"/>
+        <w:rPr>
+          <w:rtl/>
+        </w:rPr>
+      </w:pPr>
+      <w:bookmarkStart w:id="1" w:name="_Toc7575229"/>
+      <w:r>
+        <w:rPr>
+          <w:rFonts w:hint="cs"/>
+          <w:rtl/>
+        </w:rPr>
+        <w:t>تنظیم زبان فارسی</w:t>
       </w:r>
       <w:bookmarkEnd w:id="1"/>
     </w:p>
@@ -4091,59 +4091,58 @@
           <w:rFonts w:hint="cs"/>
           <w:rtl/>
         </w:rPr>
-        <w:t xml:space="preserve">بررسی‌های اولیه در صفحه </w:t>
-      </w:r>
-      <w:r>
-        <w:rPr>
-          <w:rFonts w:hint="cs"/>
-          <w:rtl/>
-        </w:rPr>
-        <w:t>اسپلش</w:t>
-      </w:r>
-      <w:r>
-        <w:rPr>
-          <w:rFonts w:hint="cs"/>
-          <w:rtl/>
-        </w:rPr>
-        <w:t xml:space="preserve"> انجام خواهد شد.</w:t>
-      </w:r>
-      <w:r>
-        <w:rPr>
-          <w:rFonts w:hint="cs"/>
-          <w:rtl/>
-        </w:rPr>
-        <w:t xml:space="preserve"> فرآیندهای اصلی انجام شده در صفحه اول به شرح زیر</w:t>
-      </w:r>
-      <w:r>
-        <w:rPr>
-          <w:rFonts w:hint="cs"/>
-          <w:rtl/>
-        </w:rPr>
-        <w:t xml:space="preserve"> است</w:t>
-      </w:r>
-      <w:r>
-        <w:rPr>
-          <w:rFonts w:hint="cs"/>
-          <w:rtl/>
-        </w:rPr>
-        <w:t>.</w:t>
+        <w:t xml:space="preserve">اگر زبان برنامه تاکنون تنظیم نشده است و </w:t>
+      </w:r>
+      <w:r>
+        <w:rPr>
+          <w:rFonts w:hint="cs"/>
+          <w:rtl/>
+        </w:rPr>
+        <w:t xml:space="preserve">اگر </w:t>
+      </w:r>
+      <w:r>
+        <w:rPr>
+          <w:rFonts w:hint="cs"/>
+          <w:rtl/>
+        </w:rPr>
+        <w:t xml:space="preserve">زبان </w:t>
+      </w:r>
+      <w:r>
+        <w:rPr>
+          <w:rFonts w:hint="cs"/>
+          <w:rtl/>
+        </w:rPr>
+        <w:t xml:space="preserve">گوشی شخص </w:t>
+      </w:r>
+      <w:r>
+        <w:rPr>
+          <w:rFonts w:hint="cs"/>
+          <w:rtl/>
+        </w:rPr>
+        <w:t>فارسی است، بدون پرسش سوال درهمین آغاز کار زبان فارسی به‌عنوان زبان تنظیم شود. این شرط فقط یکبار و آن هم درصورت فارسی بودن زبان گوشی اجرا می‌شود.</w:t>
+      </w:r>
+      <w:r>
+        <w:rPr>
+          <w:rFonts w:hint="cs"/>
+          <w:rtl/>
+        </w:rPr>
+        <w:t xml:space="preserve"> در صورت عدم تنظیم زبان، زبان پیش‌فرض انگلیسی است.</w:t>
       </w:r>
     </w:p>
     <w:p>
       <w:pPr>
         <w:pStyle w:val="Heading3"/>
         <w:rPr>
-          <w:rFonts w:hint="cs"/>
           <w:rtl/>
         </w:rPr>
       </w:pPr>
-      <w:bookmarkStart w:id="2" w:name="_Toc7575229"/>
-      <w:r>
-        <w:rPr>
-          <w:rFonts w:hint="cs"/>
-          <w:rtl/>
-        </w:rPr>
-        <w:t>تنظیم زبان فارسی</w:t>
+      <w:bookmarkStart w:id="2" w:name="_Toc7575230"/>
+      <w:r>
+        <w:rPr>
+          <w:rFonts w:hint="cs"/>
+          <w:rtl/>
+        </w:rPr>
+        <w:t>بررسی دسترسی به اینترنت</w:t>
       </w:r>
       <w:bookmarkEnd w:id="2"/>
     </w:p>
@@ -4159,59 +4158,37 @@
           <w:rFonts w:hint="cs"/>
           <w:rtl/>
         </w:rPr>
-        <w:t xml:space="preserve">اگر زبان برنامه تاکنون تنظیم نشده است و </w:t>
-      </w:r>
-      <w:r>
-        <w:rPr>
-          <w:rFonts w:hint="cs"/>
-          <w:rtl/>
-        </w:rPr>
-        <w:t xml:space="preserve">اگر </w:t>
-      </w:r>
-      <w:r>
-        <w:rPr>
-          <w:rFonts w:hint="cs"/>
-          <w:rtl/>
-        </w:rPr>
-        <w:t xml:space="preserve">زبان </w:t>
-      </w:r>
-      <w:r>
-        <w:rPr>
-          <w:rFonts w:hint="cs"/>
-          <w:rtl/>
-        </w:rPr>
-        <w:t xml:space="preserve">گوشی شخص </w:t>
-      </w:r>
-      <w:r>
-        <w:rPr>
-          <w:rFonts w:hint="cs"/>
-          <w:rtl/>
-        </w:rPr>
-        <w:t>فارسی است، بدون پرسش سوال درهمین آغاز کار زبان فارسی به‌عنوان زبان تنظیم شود. این شرط فقط یکبار و آن هم درصورت فارسی بودن زبان گوشی اجرا می‌شود.</w:t>
-      </w:r>
-      <w:r>
-        <w:rPr>
-          <w:rFonts w:hint="cs"/>
-          <w:rtl/>
-        </w:rPr>
-        <w:t xml:space="preserve"> در صورت عدم تنظیم زبان، زبان پیش‌فرض انگلیسی است.</w:t>
+        <w:t>در صورت عدم دسترسی به اینترنت عملکرد برنامه محدود شده و نیاز به نمایش پیامی برای عدم دسترسی به اینترنت داریم.</w:t>
       </w:r>
     </w:p>
     <w:p>
       <w:pPr>
         <w:pStyle w:val="Heading3"/>
         <w:rPr>
-          <w:rFonts w:hint="cs"/>
           <w:rtl/>
         </w:rPr>
       </w:pPr>
-      <w:bookmarkStart w:id="3" w:name="_Toc7575230"/>
-      <w:r>
-        <w:rPr>
-          <w:rFonts w:hint="cs"/>
-          <w:rtl/>
-        </w:rPr>
-        <w:t>بررسی دسترسی به اینترنت</w:t>
+      <w:bookmarkStart w:id="3" w:name="_Toc7575231"/>
+      <w:r>
+        <w:rPr>
+          <w:rFonts w:hint="cs"/>
+          <w:rtl/>
+        </w:rPr>
+        <w:t xml:space="preserve">دریافت جیسون تنظیمات </w:t>
+      </w:r>
+      <w:r>
+        <w:rPr>
+          <w:rFonts w:hint="cs"/>
+          <w:rtl/>
+        </w:rPr>
+        <w:t xml:space="preserve">اصلی </w:t>
+      </w:r>
+      <w:r>
+        <w:rPr>
+          <w:rFonts w:hint="cs"/>
+          <w:rtl/>
+        </w:rPr>
+        <w:t>اپ</w:t>
       </w:r>
       <w:bookmarkEnd w:id="3"/>
     </w:p>
@@ -4227,7 +4204,7 @@
           <w:rFonts w:hint="cs"/>
           <w:rtl/>
         </w:rPr>
-        <w:t>در صورت عدم دسترسی به اینترنت عملکرد برنامه محدود شده و نیاز به نمایش پیامی برای عدم دسترسی به اینترنت داریم.</w:t>
+        <w:t>بعد از چک کردن اینترنت، نیاز به دریافت آخرین اطلاعات برنامه از طریق ای‌پی‌آی هست که شامل یک جیسون خواهد بود. این جیسون باید در یک فایل مجزا ذخیره شود و دفعات بعدی جیسون سرور با نسخه ذخیره شده مقایسه و در صورت تغییر نسخه جدید جایگزین قبلی شود تا در نمایش آفلاین مشکلی نداشته باشیم.</w:t>
       </w:r>
     </w:p>
     <w:p>
@@ -4237,27 +4214,13 @@
           <w:rtl/>
         </w:rPr>
       </w:pPr>
-      <w:bookmarkStart w:id="4" w:name="_Toc7575231"/>
-      <w:r>
-        <w:rPr>
-          <w:rFonts w:hint="cs"/>
-          <w:rtl/>
-        </w:rPr>
-        <w:t xml:space="preserve">دریافت جیسون تنظیمات </w:t>
-      </w:r>
-      <w:r>
-        <w:rPr>
-          <w:rFonts w:hint="cs"/>
-          <w:rtl/>
-        </w:rPr>
-        <w:t xml:space="preserve">اصلی </w:t>
-      </w:r>
-      <w:r>
-        <w:rPr>
-          <w:rFonts w:hint="cs"/>
-          <w:rtl/>
-        </w:rPr>
-        <w:t>اپ</w:t>
+      <w:bookmarkStart w:id="4" w:name="_Toc7575232"/>
+      <w:r>
+        <w:rPr>
+          <w:rFonts w:hint="cs"/>
+          <w:rtl/>
+        </w:rPr>
+        <w:t>بررسی نسخه اپلیکیشن</w:t>
       </w:r>
       <w:bookmarkEnd w:id="4"/>
     </w:p>
@@ -4273,31 +4236,60 @@
           <w:rFonts w:hint="cs"/>
           <w:rtl/>
         </w:rPr>
-        <w:t>بعد از چک کردن اینترنت، نیاز به دریافت آخرین اطلاعات برنامه از طریق ای‌پی‌آی هست که شامل یک جیسون خواهد بود.</w:t>
-      </w:r>
-      <w:r>
-        <w:rPr>
-          <w:rFonts w:hint="cs"/>
-          <w:rtl/>
-        </w:rPr>
-        <w:t xml:space="preserve"> این جیسون باید در یک فایل مجزا ذخیره شود و دفعات بعدی جیسون سرور با نسخه ذخیره شده مقایسه و در صورت تغییر نسخه جدید جایگزین قبلی شود تا در نمایش آفلاین مشکلی نداشته باشیم.</w:t>
+        <w:t>در اینجا برای نسخه اپلیکیشن چند حالت داریم. اگر اپ آخرین نسخه بود که هیچ. اگر نسخه جدید اومده باشه دو حالت داریم.</w:t>
+      </w:r>
+    </w:p>
+    <w:p>
+      <w:pPr>
+        <w:pStyle w:val="Matn"/>
+        <w:rPr>
+          <w:rtl/>
+        </w:rPr>
+      </w:pPr>
+      <w:r>
+        <w:rPr>
+          <w:rFonts w:hint="cs"/>
+          <w:rtl/>
+        </w:rPr>
+        <w:t xml:space="preserve">اگر نسخه فعلی منقضی شده باشه، لازمه که یه مدال نشون بدیم و تاکید کنیم که نسخه فعلی کاملا منقضی شده که عنوان و متن پیام </w:t>
+      </w:r>
+      <w:r>
+        <w:rPr>
+          <w:rFonts w:hint="cs"/>
+          <w:rtl/>
+        </w:rPr>
+        <w:t xml:space="preserve">و لینک </w:t>
+      </w:r>
+      <w:r>
+        <w:rPr>
+          <w:rFonts w:hint="cs"/>
+          <w:rtl/>
+        </w:rPr>
+        <w:t>رو هم از سرور می‌گیریم.</w:t>
+      </w:r>
+      <w:r>
+        <w:rPr>
+          <w:rFonts w:hint="cs"/>
+          <w:rtl/>
+        </w:rPr>
+        <w:t xml:space="preserve"> اگر نسخه جدید داریم ولی این نسخه هنوز از کار نیافتاده این رو در نظر می‌گیریم و در داشبورد توی یه پیام ثابت همیشه در معرض دید میزاریم.</w:t>
       </w:r>
     </w:p>
     <w:p>
       <w:pPr>
         <w:pStyle w:val="Heading3"/>
         <w:rPr>
-          <w:rFonts w:hint="cs"/>
           <w:rtl/>
         </w:rPr>
       </w:pPr>
-      <w:bookmarkStart w:id="5" w:name="_Toc7575232"/>
-      <w:r>
-        <w:rPr>
-          <w:rFonts w:hint="cs"/>
-          <w:rtl/>
-        </w:rPr>
-        <w:t>بررسی نسخه اپلیکیشن</w:t>
+      <w:bookmarkStart w:id="5" w:name="_Toc7575233"/>
+      <w:r>
+        <w:rPr>
+          <w:rFonts w:hint="cs"/>
+          <w:rtl/>
+        </w:rPr>
+        <w:lastRenderedPageBreak/>
+        <w:t>تنظیم زبان</w:t>
       </w:r>
       <w:bookmarkEnd w:id="5"/>
     </w:p>
@@ -4313,43 +4305,14 @@
           <w:rFonts w:hint="cs"/>
           <w:rtl/>
         </w:rPr>
-        <w:t>در اینجا برای نسخه اپلیکیشن چند حالت داریم. اگر اپ آخرین نسخه بود که هیچ. اگر نسخه جدید اومده باشه دو حالت داریم.</w:t>
-      </w:r>
-    </w:p>
-    <w:p>
-      <w:pPr>
-        <w:pStyle w:val="Matn"/>
-        <w:rPr>
-          <w:rtl/>
-        </w:rPr>
-      </w:pPr>
-      <w:r>
-        <w:rPr>
-          <w:rFonts w:hint="cs"/>
-          <w:rtl/>
-        </w:rPr>
-        <w:t xml:space="preserve">اگر نسخه فعلی منقضی شده باشه، لازمه که یه مدال نشون بدیم و تاکید کنیم که نسخه فعلی کاملا منقضی شده که عنوان و متن پیام </w:t>
-      </w:r>
-      <w:r>
-        <w:rPr>
-          <w:rFonts w:hint="cs"/>
-          <w:rtl/>
-        </w:rPr>
-        <w:t xml:space="preserve">و لینک </w:t>
-      </w:r>
-      <w:r>
-        <w:rPr>
-          <w:rFonts w:hint="cs"/>
-          <w:rtl/>
-        </w:rPr>
-        <w:t>رو هم از سرور می‌گیریم.</w:t>
-      </w:r>
-      <w:r>
-        <w:rPr>
-          <w:rFonts w:hint="cs"/>
-          <w:rtl/>
-        </w:rPr>
-        <w:t xml:space="preserve"> اگر نسخه جدید داریم ولی این نسخه هنوز از کار نیافتاده این رو در نظر می‌گیریم و در داشبورد توی یه پیام ثابت همیشه در معرض دید میزاریم.</w:t>
+        <w:t xml:space="preserve">اگر </w:t>
+      </w:r>
+      <w:r>
+        <w:rPr>
+          <w:rFonts w:hint="cs"/>
+          <w:rtl/>
+        </w:rPr>
+        <w:t>زبان برنامه تنظیم نشده است، در یک مدال لیست زبان‌ها که از سرور دریافت شده نمایش داده می‌شود و کاربر زبان مورد نظر خود را انتخاب می‌کند. این شرط هم فقط در اولین اجرا محقق خواهد شد. در بخش تنظیمات قابلیت تغییر زبان رو اضافه می‌کنیم.</w:t>
       </w:r>
     </w:p>
     <w:p>
@@ -4359,47 +4322,7 @@
           <w:rtl/>
         </w:rPr>
       </w:pPr>
-      <w:bookmarkStart w:id="6" w:name="_Toc7575233"/>
-      <w:r>
-        <w:rPr>
-          <w:rFonts w:hint="cs"/>
-          <w:rtl/>
-        </w:rPr>
-        <w:lastRenderedPageBreak/>
-        <w:t>تنظیم زبان</w:t>
-      </w:r>
-      <w:bookmarkEnd w:id="6"/>
-    </w:p>
-    <w:p>
-      <w:pPr>
-        <w:pStyle w:val="Matn"/>
-        <w:rPr>
-          <w:rtl/>
-        </w:rPr>
-      </w:pPr>
-      <w:r>
-        <w:rPr>
-          <w:rFonts w:hint="cs"/>
-          <w:rtl/>
-        </w:rPr>
-        <w:t xml:space="preserve">اگر </w:t>
-      </w:r>
-      <w:r>
-        <w:rPr>
-          <w:rFonts w:hint="cs"/>
-          <w:rtl/>
-        </w:rPr>
-        <w:t>زبان برنامه تنظیم نشده است، در یک مدال لیست زبان‌ها که از سرور دریافت شده نمایش داده می‌شود و کاربر زبان مورد نظر خود را انتخاب می‌کند. این شرط هم فقط در اولین اجرا محقق خواهد شد. در بخش تنظیمات قابلیت تغییر زبان رو اضافه می‌کنیم.</w:t>
-      </w:r>
-    </w:p>
-    <w:p>
-      <w:pPr>
-        <w:pStyle w:val="Heading3"/>
-        <w:rPr>
-          <w:rtl/>
-        </w:rPr>
-      </w:pPr>
-      <w:bookmarkStart w:id="7" w:name="_Toc7575234"/>
+      <w:bookmarkStart w:id="6" w:name="_Toc7575234"/>
       <w:r>
         <w:rPr>
           <w:noProof/>
@@ -4474,7 +4397,7 @@
         </w:rPr>
         <w:t>رابط کاربری</w:t>
       </w:r>
-      <w:bookmarkEnd w:id="7"/>
+      <w:bookmarkEnd w:id="6"/>
     </w:p>
     <w:p>
       <w:pPr>
@@ -4523,7 +4446,6 @@
       <w:pPr>
         <w:pStyle w:val="Matn"/>
         <w:rPr>
-          <w:rFonts w:hint="cs"/>
           <w:rtl/>
         </w:rPr>
       </w:pPr>
@@ -4599,16 +4521,30 @@
           <w:rtl/>
         </w:rPr>
       </w:pPr>
-      <w:bookmarkStart w:id="8" w:name="_Toc7575235"/>
+      <w:bookmarkStart w:id="7" w:name="_Toc7575235"/>
       <w:r>
         <w:rPr>
           <w:rFonts w:hint="cs"/>
           <w:rtl/>
         </w:rPr>
         <w:lastRenderedPageBreak/>
-        <w:t>معرفی محصول</w:t>
-      </w:r>
-      <w:bookmarkEnd w:id="8"/>
+        <w:t xml:space="preserve">اسلایدر </w:t>
+      </w:r>
+      <w:r>
+        <w:rPr>
+          <w:rFonts w:hint="cs"/>
+          <w:rtl/>
+        </w:rPr>
+        <w:t xml:space="preserve">معرفی </w:t>
+      </w:r>
+      <w:bookmarkEnd w:id="7"/>
+      <w:r>
+        <w:rPr>
+          <w:rFonts w:hint="cs"/>
+          <w:rtl/>
+        </w:rPr>
+        <w:t>اپ</w:t>
+      </w:r>
     </w:p>
     <w:p>
       <w:pPr>
@@ -4622,7 +4558,21 @@
           <w:rFonts w:hint="cs"/>
           <w:rtl/>
         </w:rPr>
-        <w:t>در این اسلایدر به معرفی محصول می‌پردازیم.</w:t>
+        <w:t xml:space="preserve">در این اسلایدر به معرفی </w:t>
+      </w:r>
+      <w:r>
+        <w:rPr>
+          <w:rFonts w:hint="cs"/>
+          <w:rtl/>
+        </w:rPr>
+        <w:t>جیبرس</w:t>
+      </w:r>
+      <w:r>
+        <w:rPr>
+          <w:rFonts w:hint="cs"/>
+          <w:rtl/>
+        </w:rPr>
+        <w:t xml:space="preserve"> می‌پردازیم.</w:t>
       </w:r>
       <w:r>
         <w:rPr>
@@ -4630,22 +4580,256 @@
           <w:rtl/>
         </w:rPr>
         <w:t xml:space="preserve"> این مرحله فقط در اولین اجرا بعد از صفحه اسپلش نمایش داده می‌شود.</w:t>
+      </w:r>
+      <w:r>
+        <w:rPr>
+          <w:rFonts w:hint="cs"/>
+          <w:rtl/>
+        </w:rPr>
+        <w:t xml:space="preserve"> </w:t>
+      </w:r>
+      <w:r>
+        <w:rPr>
+          <w:rFonts w:hint="cs"/>
+          <w:rtl/>
+        </w:rPr>
+        <w:t>پس از اولین اجرا</w:t>
+      </w:r>
+      <w:r>
+        <w:rPr>
+          <w:rFonts w:hint="cs"/>
+          <w:rtl/>
+        </w:rPr>
+        <w:t>، این اسلایدر</w:t>
+      </w:r>
+      <w:r>
+        <w:rPr>
+          <w:rFonts w:hint="cs"/>
+          <w:rtl/>
+        </w:rPr>
+        <w:t xml:space="preserve"> از طریق یک </w:t>
+      </w:r>
+      <w:r>
+        <w:rPr>
+          <w:rFonts w:hint="cs"/>
+          <w:rtl/>
+        </w:rPr>
+        <w:t>گزینه</w:t>
+      </w:r>
+      <w:r>
+        <w:rPr>
+          <w:rFonts w:hint="cs"/>
+          <w:rtl/>
+        </w:rPr>
+        <w:t xml:space="preserve"> در بخش تنظیمات قابل دسترسی مجدد خواهد بود.</w:t>
       </w:r>
     </w:p>
     <w:p>
       <w:pPr>
         <w:pStyle w:val="Matn"/>
         <w:rPr>
-          <w:rFonts w:hint="cs"/>
           <w:rtl/>
         </w:rPr>
       </w:pPr>
       <w:r>
         <w:rPr>
-          <w:rFonts w:hint="cs"/>
-          <w:rtl/>
-        </w:rPr>
-        <w:t>پس از اولین اجرا از طریق یک آیتم در بخش تنظیمات قابل دسترسی مجدد خواهد بود.</w:t>
+          <w:noProof/>
+          <w:lang w:bidi="ar-SA"/>
+        </w:rPr>
+        <w:drawing>
+          <wp:inline distT="0" distB="0" distL="0" distR="0" wp14:anchorId="31FD59A2" wp14:editId="0D84B35B">
+            <wp:extent cx="6120765" cy="3928745"/>
+            <wp:effectExtent l="0" t="0" r="0" b="0"/>
+            <wp:docPr id="4" name="Picture 4"/>
+            <wp:cNvGraphicFramePr>
+              <a:graphicFrameLocks xmlns:a="http://schemas.openxmlformats.org/drawingml/2006/main" noChangeAspect="1"/>
+            </wp:cNvGraphicFramePr>
+            <a:graphic xmlns:a="http://schemas.openxmlformats.org/drawingml/2006/main">
+              <a:graphicData uri="http://schemas.openxmlformats.org/drawingml/2006/picture">
+                <pic:pic xmlns:pic="http://schemas.openxmlformats.org/drawingml/2006/picture">
+                  <pic:nvPicPr>
+                    <pic:cNvPr id="1" name=""/>
+                    <pic:cNvPicPr/>
+                  </pic:nvPicPr>
+                  <pic:blipFill>
+                    <a:blip r:embed="rId11"/>
+                    <a:stretch>
+                      <a:fillRect/>
+                    </a:stretch>
+                  </pic:blipFill>
+                  <pic:spPr>
+                    <a:xfrm>
+                      <a:off x="0" y="0"/>
+                      <a:ext cx="6120765" cy="3928745"/>
+                    </a:xfrm>
+                    <a:prstGeom prst="rect">
+                      <a:avLst/>
+                    </a:prstGeom>
+                  </pic:spPr>
+                </pic:pic>
+              </a:graphicData>
+            </a:graphic>
+          </wp:inline>
+        </w:drawing>
+      </w:r>
+    </w:p>
+    <w:p>
+      <w:pPr>
+        <w:pStyle w:val="Matn"/>
+        <w:rPr>
+          <w:rtl/>
+        </w:rPr>
+      </w:pPr>
+      <w:r>
+        <w:rPr>
+          <w:rFonts w:hint="cs"/>
+          <w:rtl/>
+        </w:rPr>
+        <w:t>اسلایدر ۴تایی خواهد بود. هر کدام دارای عکس، عنوان و متن هستند که از سرور دریافت می‌شود تا هر زمانی نیاز به بروزرسانی بود از طریق سرور آپدیت شوند.</w:t>
+      </w:r>
+      <w:r>
+        <w:rPr>
+          <w:rFonts w:hint="cs"/>
+          <w:rtl/>
+        </w:rPr>
+        <w:t xml:space="preserve"> </w:t>
+      </w:r>
+      <w:r>
+        <w:rPr>
+          <w:rFonts w:hint="cs"/>
+          <w:rtl/>
+        </w:rPr>
+        <w:t xml:space="preserve">متن دکمه‌های اسکیپ و بعدی و شروع از جیسون تنظیمات اصلی گرفته میشه. </w:t>
+      </w:r>
+      <w:r>
+        <w:rPr>
+          <w:rFonts w:hint="cs"/>
+          <w:rtl/>
+        </w:rPr>
+        <w:t xml:space="preserve">جزئیات </w:t>
+      </w:r>
+      <w:r>
+        <w:rPr>
+          <w:rFonts w:hint="cs"/>
+          <w:rtl/>
+        </w:rPr>
+        <w:t xml:space="preserve">رابط‌کاربری </w:t>
+      </w:r>
+      <w:r>
+        <w:rPr>
+          <w:rFonts w:hint="cs"/>
+          <w:rtl/>
+        </w:rPr>
+        <w:t xml:space="preserve">این صفحه </w:t>
+      </w:r>
+      <w:bookmarkStart w:id="8" w:name="_GoBack"/>
+      <w:bookmarkEnd w:id="8"/>
+      <w:r>
+        <w:rPr>
+          <w:rFonts w:hint="cs"/>
+          <w:rtl/>
+        </w:rPr>
+        <w:t xml:space="preserve">مطابق با تصویر بالا </w:t>
+      </w:r>
+      <w:r>
+        <w:rPr>
+          <w:rFonts w:hint="cs"/>
+          <w:rtl/>
+        </w:rPr>
+        <w:t>باشه</w:t>
+      </w:r>
+      <w:r>
+        <w:rPr>
+          <w:rFonts w:hint="cs"/>
+          <w:rtl/>
+        </w:rPr>
+        <w:t>.</w:t>
+      </w:r>
+    </w:p>
+    <w:p>
+      <w:pPr>
+        <w:pStyle w:val="Matn"/>
+        <w:rPr>
+          <w:rtl/>
+        </w:rPr>
+      </w:pPr>
+      <w:r>
+        <w:rPr>
+          <w:rFonts w:hint="cs"/>
+          <w:rtl/>
+        </w:rPr>
+        <w:t>لود اولیه عکس‌ها هنگام باز کردن برنامه انجام بشه تا در هنگام نمایش این صفحه عکس نصفه نباشه.</w:t>
+      </w:r>
+      <w:r>
+        <w:rPr>
+          <w:rFonts w:hint="cs"/>
+          <w:rtl/>
+        </w:rPr>
+        <w:t xml:space="preserve"> </w:t>
+      </w:r>
+    </w:p>
+    <w:p>
+      <w:pPr>
+        <w:pStyle w:val="Matn"/>
+        <w:rPr>
+          <w:rtl/>
+        </w:rPr>
+      </w:pPr>
+      <w:r>
+        <w:rPr>
+          <w:rFonts w:hint="cs"/>
+          <w:rtl/>
+        </w:rPr>
+        <w:t xml:space="preserve">یه تحرک در این صفحه هم داشته باشیم. مثلا یه دایره افکت نبض </w:t>
+      </w:r>
+      <w:r>
+        <w:rPr>
+          <w:rFonts w:hint="cs"/>
+          <w:rtl/>
+        </w:rPr>
+        <w:t xml:space="preserve">بزنه </w:t>
+      </w:r>
+      <w:r>
+        <w:rPr>
+          <w:rFonts w:hint="cs"/>
+          <w:rtl/>
+        </w:rPr>
+        <w:t xml:space="preserve">یا پس زمینه تغییر </w:t>
+      </w:r>
+      <w:r>
+        <w:rPr>
+          <w:rFonts w:hint="cs"/>
+          <w:rtl/>
+        </w:rPr>
+        <w:t xml:space="preserve">داشته باشه یا </w:t>
+      </w:r>
+      <w:r>
+        <w:rPr>
+          <w:rFonts w:hint="cs"/>
+          <w:rtl/>
+        </w:rPr>
+        <w:t xml:space="preserve">هر </w:t>
+      </w:r>
+      <w:r>
+        <w:rPr>
+          <w:rFonts w:hint="cs"/>
+          <w:rtl/>
+        </w:rPr>
+        <w:t>چیزی که صفحه رو از حالت ثابت خارج کنه</w:t>
+      </w:r>
+      <w:r>
+        <w:rPr>
+          <w:rFonts w:hint="cs"/>
+          <w:rtl/>
+        </w:rPr>
+        <w:t xml:space="preserve"> و مناسب باشه</w:t>
+      </w:r>
+      <w:r>
+        <w:rPr>
+          <w:rFonts w:hint="cs"/>
+          <w:rtl/>
+        </w:rPr>
+        <w:t>.</w:t>
       </w:r>
     </w:p>
     <w:p>
@@ -4717,7 +4901,6 @@
       <w:pPr>
         <w:pStyle w:val="Heading1"/>
         <w:rPr>
-          <w:rFonts w:hint="cs"/>
           <w:rtl/>
         </w:rPr>
       </w:pPr>
@@ -4751,7 +4934,7 @@
                     <pic:cNvPicPr/>
                   </pic:nvPicPr>
                   <pic:blipFill>
-                    <a:blip r:embed="rId11">
+                    <a:blip r:embed="rId12">
                       <a:extLst>
                         <a:ext uri="{28A0092B-C50C-407E-A947-70E740481C1C}">
                           <a14:useLocalDpi xmlns:a14="http://schemas.microsoft.com/office/drawing/2010/main" val="0"/>
@@ -4853,7 +5036,6 @@
       <w:pPr>
         <w:pStyle w:val="Matn"/>
         <w:rPr>
-          <w:rFonts w:hint="cs"/>
           <w:rtl/>
         </w:rPr>
       </w:pPr>
@@ -4862,7 +5044,6 @@
       <w:pPr>
         <w:pStyle w:val="Heading1"/>
         <w:rPr>
-          <w:rFonts w:hint="cs"/>
           <w:rtl/>
         </w:rPr>
       </w:pPr>
@@ -4896,7 +5077,7 @@
                     <pic:cNvPicPr/>
                   </pic:nvPicPr>
                   <pic:blipFill>
-                    <a:blip r:embed="rId12">
+                    <a:blip r:embed="rId13">
                       <a:extLst>
                         <a:ext uri="{28A0092B-C50C-407E-A947-70E740481C1C}">
                           <a14:useLocalDpi xmlns:a14="http://schemas.microsoft.com/office/drawing/2010/main" val="0"/>
@@ -5010,7 +5191,7 @@
                     <pic:cNvPicPr/>
                   </pic:nvPicPr>
                   <pic:blipFill>
-                    <a:blip r:embed="rId13">
+                    <a:blip r:embed="rId14">
                       <a:extLst>
                         <a:ext uri="{28A0092B-C50C-407E-A947-70E740481C1C}">
                           <a14:useLocalDpi xmlns:a14="http://schemas.microsoft.com/office/drawing/2010/main" val="0"/>
@@ -5074,7 +5255,6 @@
     <w:p>
       <w:pPr>
         <w:rPr>
-          <w:rFonts w:hint="cs"/>
           <w:rtl/>
         </w:rPr>
       </w:pPr>
@@ -5183,7 +5363,6 @@
       <w:pPr>
         <w:pStyle w:val="Matn"/>
         <w:rPr>
-          <w:rFonts w:hint="cs"/>
           <w:rtl/>
         </w:rPr>
       </w:pPr>
@@ -5206,7 +5385,6 @@
       <w:pPr>
         <w:pStyle w:val="Heading2"/>
         <w:rPr>
-          <w:rFonts w:hint="cs"/>
           <w:rtl/>
         </w:rPr>
       </w:pPr>
@@ -5241,7 +5419,7 @@
                     <pic:cNvPicPr/>
                   </pic:nvPicPr>
                   <pic:blipFill>
-                    <a:blip r:embed="rId14">
+                    <a:blip r:embed="rId15">
                       <a:extLst>
                         <a:ext uri="{28A0092B-C50C-407E-A947-70E740481C1C}">
                           <a14:useLocalDpi xmlns:a14="http://schemas.microsoft.com/office/drawing/2010/main" val="0"/>
@@ -5338,7 +5516,7 @@
                     <pic:cNvPicPr/>
                   </pic:nvPicPr>
                   <pic:blipFill rotWithShape="1">
-                    <a:blip r:embed="rId15">
+                    <a:blip r:embed="rId16">
                       <a:extLst>
                         <a:ext uri="{28A0092B-C50C-407E-A947-70E740481C1C}">
                           <a14:useLocalDpi xmlns:a14="http://schemas.microsoft.com/office/drawing/2010/main" val="0"/>
@@ -5464,7 +5642,6 @@
       <w:pPr>
         <w:pStyle w:val="Heading2"/>
         <w:rPr>
-          <w:rFonts w:hint="cs"/>
           <w:rtl/>
         </w:rPr>
       </w:pPr>
@@ -5497,7 +5674,6 @@
       <w:pPr>
         <w:pStyle w:val="Matn"/>
         <w:rPr>
-          <w:rFonts w:hint="cs"/>
           <w:rtl/>
         </w:rPr>
       </w:pPr>
@@ -5584,7 +5760,7 @@
                     <pic:cNvPicPr/>
                   </pic:nvPicPr>
                   <pic:blipFill>
-                    <a:blip r:embed="rId16">
+                    <a:blip r:embed="rId17">
                       <a:extLst>
                         <a:ext uri="{28A0092B-C50C-407E-A947-70E740481C1C}">
                           <a14:useLocalDpi xmlns:a14="http://schemas.microsoft.com/office/drawing/2010/main" val="0"/>
@@ -5634,7 +5810,6 @@
       <w:pPr>
         <w:pStyle w:val="Heading2"/>
         <w:rPr>
-          <w:rFonts w:hint="cs"/>
           <w:rtl/>
         </w:rPr>
       </w:pPr>
@@ -5753,7 +5928,6 @@
       <w:pPr>
         <w:pStyle w:val="Matn"/>
         <w:rPr>
-          <w:rFonts w:hint="cs"/>
           <w:rtl/>
         </w:rPr>
       </w:pPr>
@@ -5786,7 +5960,7 @@
                     <pic:cNvPicPr/>
                   </pic:nvPicPr>
                   <pic:blipFill>
-                    <a:blip r:embed="rId17">
+                    <a:blip r:embed="rId18">
                       <a:extLst>
                         <a:ext uri="{28A0092B-C50C-407E-A947-70E740481C1C}">
                           <a14:useLocalDpi xmlns:a14="http://schemas.microsoft.com/office/drawing/2010/main" val="0"/>
@@ -5887,7 +6061,7 @@
                     <pic:cNvPicPr/>
                   </pic:nvPicPr>
                   <pic:blipFill>
-                    <a:blip r:embed="rId18">
+                    <a:blip r:embed="rId19">
                       <a:extLst>
                         <a:ext uri="{28A0092B-C50C-407E-A947-70E740481C1C}">
                           <a14:useLocalDpi xmlns:a14="http://schemas.microsoft.com/office/drawing/2010/main" val="0"/>
@@ -5975,7 +6149,6 @@
     <w:p>
       <w:pPr>
         <w:rPr>
-          <w:rFonts w:hint="cs"/>
           <w:rtl/>
         </w:rPr>
       </w:pPr>
@@ -6008,7 +6181,7 @@
                     <pic:cNvPicPr/>
                   </pic:nvPicPr>
                   <pic:blipFill>
-                    <a:blip r:embed="rId19">
+                    <a:blip r:embed="rId20">
                       <a:extLst>
                         <a:ext uri="{28A0092B-C50C-407E-A947-70E740481C1C}">
                           <a14:useLocalDpi xmlns:a14="http://schemas.microsoft.com/office/drawing/2010/main" val="0"/>
@@ -6084,7 +6257,7 @@
                     <pic:cNvPicPr/>
                   </pic:nvPicPr>
                   <pic:blipFill>
-                    <a:blip r:embed="rId20">
+                    <a:blip r:embed="rId21">
                       <a:extLst>
                         <a:ext uri="{28A0092B-C50C-407E-A947-70E740481C1C}">
                           <a14:useLocalDpi xmlns:a14="http://schemas.microsoft.com/office/drawing/2010/main" val="0"/>
@@ -6169,7 +6342,7 @@
       </w:pPr>
     </w:p>
     <w:sectPr>
-      <w:footerReference w:type="default" r:id="rId21"/>
+      <w:footerReference w:type="default" r:id="rId22"/>
       <w:pgSz w:w="11907" w:h="16840" w:code="9"/>
       <w:pgMar w:top="1134" w:right="1134" w:bottom="1134" w:left="1134" w:header="709" w:footer="709" w:gutter="0"/>
       <w:cols w:space="708"/>
@@ -6214,6 +6387,7 @@
     <w:r>
       <w:rPr>
         <w:noProof/>
+        <w:lang w:bidi="ar-SA"/>
       </w:rPr>
       <mc:AlternateContent>
         <mc:Choice Requires="wps">
@@ -6331,6 +6505,7 @@
                                 <w:dataBinding w:prefixMappings="xmlns:ns0='http://purl.org/dc/elements/1.1/' xmlns:ns1='http://schemas.openxmlformats.org/package/2006/metadata/core-properties' " w:xpath="/ns1:coreProperties[1]/ns0:subject[1]" w:storeItemID="{6C3C8BC8-F283-45AE-878A-BAB7291924A1}"/>
                                 <w:text/>
                               </w:sdtPr>
+                              <w:sdtEndPr/>
                               <w:sdtContent>
                                 <w:tc>
                                   <w:tcPr>
@@ -6419,7 +6594,7 @@
                                     <w:color w:val="FFFFFF" w:themeColor="background1"/>
                                     <w:rtl/>
                                   </w:rPr>
-                                  <w:t>3</w:t>
+                                  <w:t>5</w:t>
                                 </w:r>
                                 <w:r>
                                   <w:rPr>
@@ -6586,6 +6761,7 @@
                           <w:dataBinding w:prefixMappings="xmlns:ns0='http://purl.org/dc/elements/1.1/' xmlns:ns1='http://schemas.openxmlformats.org/package/2006/metadata/core-properties' " w:xpath="/ns1:coreProperties[1]/ns0:subject[1]" w:storeItemID="{6C3C8BC8-F283-45AE-878A-BAB7291924A1}"/>
                           <w:text/>
                         </w:sdtPr>
+                        <w:sdtEndPr/>
                         <w:sdtContent>
                           <w:tc>
                             <w:tcPr>
@@ -6674,7 +6850,7 @@
                               <w:color w:val="FFFFFF" w:themeColor="background1"/>
                               <w:rtl/>
                             </w:rPr>
-                            <w:t>3</w:t>
+                            <w:t>5</w:t>
                           </w:r>
                           <w:r>
                             <w:rPr>
@@ -7392,6 +7568,7 @@
   <w:style w:type="character" w:default="1" w:styleId="DefaultParagraphFont">
     <w:name w:val="Default Paragraph Font"/>
     <w:uiPriority w:val="1"/>
+    <w:semiHidden/>
     <w:unhideWhenUsed/>
   </w:style>
   <w:style w:type="table" w:default="1" w:styleId="TableNormal">
@@ -7642,7 +7819,7 @@
     <w:name w:val="Code"/>
     <w:basedOn w:val="Matn"/>
     <w:qFormat/>
-    <w:rsid w:val="00C16360"/>
+    <w:rsid w:val="00825B32"/>
     <w:pPr>
       <w:shd w:val="clear" w:color="auto" w:fill="3B3838" w:themeFill="background2" w:themeFillShade="40"/>
       <w:bidi w:val="0"/>
@@ -7650,8 +7827,8 @@
     </w:pPr>
     <w:rPr>
       <w:color w:val="FFFFFF" w:themeColor="background1"/>
-      <w:sz w:val="32"/>
-      <w:szCs w:val="32"/>
+      <w:sz w:val="24"/>
+      <w:szCs w:val="24"/>
     </w:rPr>
   </w:style>
   <w:style w:type="paragraph" w:styleId="TOC2">
@@ -7768,7 +7945,7 @@
     <w:charset w:val="00"/>
     <w:family w:val="roman"/>
     <w:pitch w:val="variable"/>
-    <w:sig w:usb0="E0002AFF" w:usb1="C0007843" w:usb2="00000009" w:usb3="00000000" w:csb0="000001FF" w:csb1="00000000"/>
+    <w:sig w:usb0="E0002EFF" w:usb1="C000785B" w:usb2="00000009" w:usb3="00000000" w:csb0="000001FF" w:csb1="00000000"/>
   </w:font>
   <w:font w:name="Courier New">
     <w:panose1 w:val="02070309020205020404"/>
@@ -7789,14 +7966,14 @@
     <w:charset w:val="00"/>
     <w:family w:val="swiss"/>
     <w:pitch w:val="variable"/>
-    <w:sig w:usb0="E0002AFF" w:usb1="4000ACFF" w:usb2="00000001" w:usb3="00000000" w:csb0="000001FF" w:csb1="00000000"/>
+    <w:sig w:usb0="E0002AFF" w:usb1="C000247B" w:usb2="00000009" w:usb3="00000000" w:csb0="000001FF" w:csb1="00000000"/>
   </w:font>
   <w:font w:name="Arial">
     <w:panose1 w:val="020B0604020202020204"/>
     <w:charset w:val="00"/>
     <w:family w:val="swiss"/>
     <w:pitch w:val="variable"/>
-    <w:sig w:usb0="E0002AFF" w:usb1="C0007843" w:usb2="00000009" w:usb3="00000000" w:csb0="000001FF" w:csb1="00000000"/>
+    <w:sig w:usb0="E0002EFF" w:usb1="C000785B" w:usb2="00000009" w:usb3="00000000" w:csb0="000001FF" w:csb1="00000000"/>
   </w:font>
   <w:font w:name="IRANSans">
     <w:panose1 w:val="02040503050201020203"/>
@@ -7810,7 +7987,7 @@
     <w:charset w:val="00"/>
     <w:family w:val="swiss"/>
     <w:pitch w:val="variable"/>
-    <w:sig w:usb0="A0002AEF" w:usb1="4000207B" w:usb2="00000000" w:usb3="00000000" w:csb0="000001FF" w:csb1="00000000"/>
+    <w:sig w:usb0="E0002AFF" w:usb1="C000247B" w:usb2="00000009" w:usb3="00000000" w:csb0="000001FF" w:csb1="00000000"/>
   </w:font>
 </w:fonts>
 </file>
@@ -7830,6 +8007,8 @@
   </w:compat>
   <w:rsids>
     <w:rsidRoot w:val="00D24237"/>
+    <w:rsid w:val="000F753C"/>
+    <w:rsid w:val="001C5EE2"/>
     <w:rsid w:val="00816A25"/>
     <w:rsid w:val="00D24237"/>
   </w:rsids>
@@ -8561,7 +8740,7 @@
 </file>
 
 <file path=customXml/itemProps1.xml><?xml version="1.0" encoding="utf-8"?>
-<ds:datastoreItem xmlns:ds="http://schemas.openxmlformats.org/officeDocument/2006/customXml" ds:itemID="{126811CD-B7F9-4079-BD05-419EB7B7262A}">
+<ds:datastoreItem xmlns:ds="http://schemas.openxmlformats.org/officeDocument/2006/customXml" ds:itemID="{5694AAAB-EA28-4743-A19A-1EA94CD5E35B}">
   <ds:schemaRefs>
     <ds:schemaRef ds:uri="http://schemas.openxmlformats.org/officeDocument/2006/bibliography"/>
   </ds:schemaRefs>

</xml_diff>

<commit_message>
add pdf of doc
</commit_message>
<xml_diff>
--- a/docs/Jibres Mobile App/JibresApp-v1.0.docx
+++ b/docs/Jibres Mobile App/JibresApp-v1.0.docx
@@ -9042,7 +9042,7 @@
                                     <w:color w:val="FFFFFF" w:themeColor="background1"/>
                                     <w:rtl/>
                                   </w:rPr>
-                                  <w:t>3</w:t>
+                                  <w:t>6</w:t>
                                 </w:r>
                                 <w:r>
                                   <w:rPr>
@@ -9298,7 +9298,7 @@
                               <w:color w:val="FFFFFF" w:themeColor="background1"/>
                               <w:rtl/>
                             </w:rPr>
-                            <w:t>3</w:t>
+                            <w:t>6</w:t>
                           </w:r>
                           <w:r>
                             <w:rPr>
@@ -10920,8 +10920,8 @@
   <w:rsids>
     <w:rsidRoot w:val="00D24237"/>
     <w:rsid w:val="001C5EE2"/>
+    <w:rsid w:val="005B5C3E"/>
     <w:rsid w:val="00816A25"/>
-    <w:rsid w:val="00CD4F87"/>
     <w:rsid w:val="00D24237"/>
   </w:rsids>
   <m:mathPr>
@@ -11652,7 +11652,7 @@
 </file>
 
 <file path=customXml/itemProps1.xml><?xml version="1.0" encoding="utf-8"?>
-<ds:datastoreItem xmlns:ds="http://schemas.openxmlformats.org/officeDocument/2006/customXml" ds:itemID="{3F13C1ED-D11A-47EE-82CF-312399FCE980}">
+<ds:datastoreItem xmlns:ds="http://schemas.openxmlformats.org/officeDocument/2006/customXml" ds:itemID="{D5B374B1-A82A-4744-BD0B-BEB7EC056593}">
   <ds:schemaRefs>
     <ds:schemaRef ds:uri="http://schemas.openxmlformats.org/officeDocument/2006/bibliography"/>
   </ds:schemaRefs>

</xml_diff>